<commit_message>
move IsMultiple from VoteItem to Vote
</commit_message>
<xml_diff>
--- a/Doc/需求文档.docx
+++ b/Doc/需求文档.docx
@@ -121,21 +121,7 @@
         <w:rPr>
           <w:rFonts w:hint="eastAsia"/>
         </w:rPr>
-        <w:t xml:space="preserve"> </w:t>
-      </w:r>
-      <w:proofErr w:type="spellStart"/>
-      <w:r>
-        <w:rPr>
-          <w:rFonts w:hint="eastAsia"/>
-        </w:rPr>
-        <w:t>JQuery</w:t>
-      </w:r>
-      <w:proofErr w:type="spellEnd"/>
-      <w:r>
-        <w:rPr>
-          <w:rFonts w:hint="eastAsia"/>
-        </w:rPr>
-        <w:t xml:space="preserve"> </w:t>
+        <w:t xml:space="preserve"> JQuery </w:t>
       </w:r>
       <w:r>
         <w:rPr>
@@ -315,7 +301,25 @@
         <w:rPr>
           <w:rFonts w:hint="eastAsia"/>
         </w:rPr>
-        <w:t>，截至时间</w:t>
+        <w:t>，</w:t>
+      </w:r>
+      <w:r>
+        <w:rPr>
+          <w:rFonts w:hint="eastAsia"/>
+        </w:rPr>
+        <w:t>创建时间，</w:t>
+      </w:r>
+      <w:r>
+        <w:rPr>
+          <w:rFonts w:hint="eastAsia"/>
+        </w:rPr>
+        <w:t>截至时间</w:t>
+      </w:r>
+      <w:r>
+        <w:rPr>
+          <w:rFonts w:hint="eastAsia"/>
+        </w:rPr>
+        <w:t>，是否多选</w:t>
       </w:r>
       <w:r>
         <w:rPr>
@@ -325,11 +329,6 @@
       </w:r>
     </w:p>
     <w:p>
-      <w:pPr>
-        <w:rPr>
-          <w:rFonts w:hint="eastAsia"/>
-        </w:rPr>
-      </w:pPr>
       <w:r>
         <w:rPr>
           <w:rFonts w:hint="eastAsia"/>
@@ -340,7 +339,7 @@
         <w:rPr>
           <w:rFonts w:hint="eastAsia"/>
         </w:rPr>
-        <w:t>，投票项名称，是否多选</w:t>
+        <w:t>，投票项名称</w:t>
       </w:r>
       <w:r>
         <w:rPr>

</xml_diff>